<commit_message>
Rectangle, fill animation optimization
</commit_message>
<xml_diff>
--- a/src/documents/PozadavkyPGRF1_Task2_2023.docx
+++ b/src/documents/PozadavkyPGRF1_Task2_2023.docx
@@ -2258,6 +2258,16 @@
                 <w:lang w:eastAsia="cs-CZ"/>
               </w:rPr>
             </w:pPr>
+            <w:r>
+              <w:rPr>
+                <w:rFonts w:ascii="Arial" w:eastAsia="Times New Roman" w:hAnsi="Arial" w:cs="Arial"/>
+                <w:sz w:val="20"/>
+                <w:szCs w:val="24"/>
+                <w:highlight w:val="yellow"/>
+                <w:lang w:eastAsia="cs-CZ"/>
+              </w:rPr>
+              <w:t>1</w:t>
+            </w:r>
           </w:p>
         </w:tc>
         <w:tc>
@@ -2467,6 +2477,18 @@
                 <w:lang w:eastAsia="cs-CZ"/>
               </w:rPr>
             </w:pPr>
+            <w:r>
+              <w:rPr>
+                <w:rFonts w:ascii="Arial" w:eastAsia="Times New Roman" w:hAnsi="Arial" w:cs="Arial"/>
+                <w:sz w:val="20"/>
+                <w:szCs w:val="24"/>
+                <w:highlight w:val="yellow"/>
+                <w:lang w:eastAsia="cs-CZ"/>
+              </w:rPr>
+              <w:t>1</w:t>
+            </w:r>
+            <w:bookmarkStart w:id="0" w:name="_GoBack"/>
+            <w:bookmarkEnd w:id="0"/>
           </w:p>
         </w:tc>
         <w:tc>
@@ -3154,8 +3176,6 @@
               </w:rPr>
               <w:t>1</w:t>
             </w:r>
-            <w:bookmarkStart w:id="0" w:name="_GoBack"/>
-            <w:bookmarkEnd w:id="0"/>
           </w:p>
         </w:tc>
         <w:tc>

</xml_diff>

<commit_message>
Ellipse drawer, animation fix for pattern, adjustments, cleanup
</commit_message>
<xml_diff>
--- a/src/documents/PozadavkyPGRF1_Task2_2023.docx
+++ b/src/documents/PozadavkyPGRF1_Task2_2023.docx
@@ -2373,6 +2373,18 @@
                 <w:lang w:eastAsia="cs-CZ"/>
               </w:rPr>
             </w:pPr>
+            <w:r>
+              <w:rPr>
+                <w:rFonts w:ascii="Arial" w:eastAsia="Times New Roman" w:hAnsi="Arial" w:cs="Arial"/>
+                <w:sz w:val="20"/>
+                <w:szCs w:val="24"/>
+                <w:highlight w:val="yellow"/>
+                <w:lang w:eastAsia="cs-CZ"/>
+              </w:rPr>
+              <w:t>1</w:t>
+            </w:r>
+            <w:bookmarkStart w:id="0" w:name="_GoBack"/>
+            <w:bookmarkEnd w:id="0"/>
           </w:p>
         </w:tc>
         <w:tc>
@@ -2487,8 +2499,6 @@
               </w:rPr>
               <w:t>1</w:t>
             </w:r>
-            <w:bookmarkStart w:id="0" w:name="_GoBack"/>
-            <w:bookmarkEnd w:id="0"/>
           </w:p>
         </w:tc>
         <w:tc>

</xml_diff>

<commit_message>
Scan line, patter optimization
</commit_message>
<xml_diff>
--- a/src/documents/PozadavkyPGRF1_Task2_2023.docx
+++ b/src/documents/PozadavkyPGRF1_Task2_2023.docx
@@ -907,6 +907,18 @@
                 <w:lang w:eastAsia="cs-CZ"/>
               </w:rPr>
             </w:pPr>
+            <w:r>
+              <w:rPr>
+                <w:rFonts w:ascii="Times New Roman" w:eastAsia="Times New Roman" w:hAnsi="Times New Roman" w:cs="Times New Roman"/>
+                <w:sz w:val="20"/>
+                <w:szCs w:val="20"/>
+                <w:highlight w:val="yellow"/>
+                <w:lang w:eastAsia="cs-CZ"/>
+              </w:rPr>
+              <w:t>CTRL + LMB</w:t>
+            </w:r>
+            <w:bookmarkStart w:id="0" w:name="_GoBack"/>
+            <w:bookmarkEnd w:id="0"/>
           </w:p>
         </w:tc>
         <w:tc>
@@ -1362,6 +1374,16 @@
                 <w:lang w:eastAsia="cs-CZ"/>
               </w:rPr>
             </w:pPr>
+            <w:r>
+              <w:rPr>
+                <w:rFonts w:ascii="Arial" w:eastAsia="Times New Roman" w:hAnsi="Arial" w:cs="Arial"/>
+                <w:sz w:val="20"/>
+                <w:szCs w:val="24"/>
+                <w:highlight w:val="yellow"/>
+                <w:lang w:eastAsia="cs-CZ"/>
+              </w:rPr>
+              <w:t>1</w:t>
+            </w:r>
           </w:p>
         </w:tc>
         <w:tc>
@@ -1381,6 +1403,16 @@
                 <w:lang w:eastAsia="cs-CZ"/>
               </w:rPr>
             </w:pPr>
+            <w:r>
+              <w:rPr>
+                <w:rFonts w:ascii="Times New Roman" w:eastAsia="Times New Roman" w:hAnsi="Times New Roman" w:cs="Times New Roman"/>
+                <w:sz w:val="20"/>
+                <w:szCs w:val="20"/>
+                <w:highlight w:val="yellow"/>
+                <w:lang w:eastAsia="cs-CZ"/>
+              </w:rPr>
+              <w:t>F</w:t>
+            </w:r>
           </w:p>
         </w:tc>
         <w:tc>
@@ -1472,6 +1504,16 @@
                 <w:lang w:eastAsia="cs-CZ"/>
               </w:rPr>
             </w:pPr>
+            <w:r>
+              <w:rPr>
+                <w:rFonts w:ascii="Arial" w:eastAsia="Times New Roman" w:hAnsi="Arial" w:cs="Arial"/>
+                <w:sz w:val="20"/>
+                <w:szCs w:val="24"/>
+                <w:highlight w:val="yellow"/>
+                <w:lang w:eastAsia="cs-CZ"/>
+              </w:rPr>
+              <w:t>1</w:t>
+            </w:r>
           </w:p>
         </w:tc>
         <w:tc>
@@ -1578,6 +1620,16 @@
                 <w:lang w:eastAsia="cs-CZ"/>
               </w:rPr>
             </w:pPr>
+            <w:r>
+              <w:rPr>
+                <w:rFonts w:ascii="Arial" w:eastAsia="Times New Roman" w:hAnsi="Arial" w:cs="Arial"/>
+                <w:sz w:val="20"/>
+                <w:szCs w:val="24"/>
+                <w:highlight w:val="yellow"/>
+                <w:lang w:eastAsia="cs-CZ"/>
+              </w:rPr>
+              <w:t>1</w:t>
+            </w:r>
           </w:p>
         </w:tc>
         <w:tc>
@@ -1685,6 +1737,16 @@
                 <w:lang w:eastAsia="cs-CZ"/>
               </w:rPr>
             </w:pPr>
+            <w:r>
+              <w:rPr>
+                <w:rFonts w:ascii="Arial" w:eastAsia="Times New Roman" w:hAnsi="Arial" w:cs="Arial"/>
+                <w:sz w:val="20"/>
+                <w:szCs w:val="24"/>
+                <w:highlight w:val="yellow"/>
+                <w:lang w:eastAsia="cs-CZ"/>
+              </w:rPr>
+              <w:t>1</w:t>
+            </w:r>
           </w:p>
         </w:tc>
         <w:tc>
@@ -1791,6 +1853,16 @@
                 <w:lang w:eastAsia="cs-CZ"/>
               </w:rPr>
             </w:pPr>
+            <w:r>
+              <w:rPr>
+                <w:rFonts w:ascii="Arial" w:eastAsia="Times New Roman" w:hAnsi="Arial" w:cs="Arial"/>
+                <w:sz w:val="20"/>
+                <w:szCs w:val="24"/>
+                <w:highlight w:val="yellow"/>
+                <w:lang w:eastAsia="cs-CZ"/>
+              </w:rPr>
+              <w:t>1</w:t>
+            </w:r>
           </w:p>
         </w:tc>
         <w:tc>
@@ -2383,8 +2455,6 @@
               </w:rPr>
               <w:t>1</w:t>
             </w:r>
-            <w:bookmarkStart w:id="0" w:name="_GoBack"/>
-            <w:bookmarkEnd w:id="0"/>
           </w:p>
         </w:tc>
         <w:tc>
@@ -2403,6 +2473,16 @@
                 <w:lang w:eastAsia="cs-CZ"/>
               </w:rPr>
             </w:pPr>
+            <w:r>
+              <w:rPr>
+                <w:rFonts w:ascii="Times New Roman" w:eastAsia="Times New Roman" w:hAnsi="Times New Roman" w:cs="Times New Roman"/>
+                <w:sz w:val="20"/>
+                <w:szCs w:val="20"/>
+                <w:highlight w:val="yellow"/>
+                <w:lang w:eastAsia="cs-CZ"/>
+              </w:rPr>
+              <w:t>E</w:t>
+            </w:r>
           </w:p>
         </w:tc>
         <w:tc>
@@ -2811,6 +2891,15 @@
                 <w:lang w:eastAsia="cs-CZ"/>
               </w:rPr>
             </w:pPr>
+            <w:r>
+              <w:rPr>
+                <w:rFonts w:ascii="Times New Roman" w:eastAsia="Times New Roman" w:hAnsi="Times New Roman" w:cs="Times New Roman"/>
+                <w:sz w:val="20"/>
+                <w:szCs w:val="20"/>
+                <w:lang w:eastAsia="cs-CZ"/>
+              </w:rPr>
+              <w:t>1</w:t>
+            </w:r>
           </w:p>
         </w:tc>
         <w:tc>

</xml_diff>

<commit_message>
Better JTextArea + mouse coordinates
</commit_message>
<xml_diff>
--- a/src/documents/PozadavkyPGRF1_Task2_2023.docx
+++ b/src/documents/PozadavkyPGRF1_Task2_2023.docx
@@ -4025,17 +4025,7 @@
                 <w:szCs w:val="24"/>
                 <w:lang w:eastAsia="cs-CZ"/>
               </w:rPr>
-              <w:t xml:space="preserve">Změna barvy </w:t>
-            </w:r>
-            <w:proofErr w:type="gramStart"/>
-            <w:r>
-              <w:rPr>
-                <w:rFonts w:ascii="Arial" w:eastAsia="Times New Roman" w:hAnsi="Arial" w:cs="Arial"/>
-                <w:sz w:val="20"/>
-                <w:szCs w:val="24"/>
-                <w:lang w:eastAsia="cs-CZ"/>
-              </w:rPr>
-              <w:t xml:space="preserve">výplně u </w:t>
+              <w:t xml:space="preserve">Změna barvy výplně u </w:t>
             </w:r>
             <w:proofErr w:type="spellStart"/>
             <w:r>
@@ -4057,7 +4047,6 @@
               </w:rPr>
               <w:t xml:space="preserve"> Line</w:t>
             </w:r>
-            <w:proofErr w:type="gramEnd"/>
           </w:p>
         </w:tc>
         <w:tc>
@@ -4110,8 +4099,6 @@
               </w:rPr>
               <w:t>V režimu polygonu klávesou S a vybráním barvy v terminálu</w:t>
             </w:r>
-            <w:bookmarkStart w:id="0" w:name="_GoBack"/>
-            <w:bookmarkEnd w:id="0"/>
           </w:p>
         </w:tc>
         <w:tc>
@@ -4170,6 +4157,15 @@
                 <w:lang w:eastAsia="cs-CZ"/>
               </w:rPr>
             </w:pPr>
+            <w:r>
+              <w:rPr>
+                <w:rFonts w:ascii="Arial" w:eastAsia="Times New Roman" w:hAnsi="Arial" w:cs="Arial"/>
+                <w:sz w:val="20"/>
+                <w:szCs w:val="24"/>
+                <w:lang w:eastAsia="cs-CZ"/>
+              </w:rPr>
+              <w:t>Vypsání aktuálních souřadnic myši</w:t>
+            </w:r>
           </w:p>
         </w:tc>
         <w:tc>
@@ -4187,6 +4183,15 @@
                 <w:lang w:eastAsia="cs-CZ"/>
               </w:rPr>
             </w:pPr>
+            <w:r>
+              <w:rPr>
+                <w:rFonts w:ascii="Times New Roman" w:eastAsia="Times New Roman" w:hAnsi="Times New Roman" w:cs="Times New Roman"/>
+                <w:sz w:val="20"/>
+                <w:szCs w:val="20"/>
+                <w:lang w:eastAsia="cs-CZ"/>
+              </w:rPr>
+              <w:t>1</w:t>
+            </w:r>
           </w:p>
         </w:tc>
         <w:tc>
@@ -4204,6 +4209,8 @@
                 <w:lang w:eastAsia="cs-CZ"/>
               </w:rPr>
             </w:pPr>
+            <w:bookmarkStart w:id="0" w:name="_GoBack"/>
+            <w:bookmarkEnd w:id="0"/>
           </w:p>
         </w:tc>
         <w:tc>

</xml_diff>

<commit_message>
Cleanup, cropping polygon controlling done, optimization
</commit_message>
<xml_diff>
--- a/src/documents/PozadavkyPGRF1_Task2_2023.docx
+++ b/src/documents/PozadavkyPGRF1_Task2_2023.docx
@@ -795,7 +795,6 @@
                 <w:lang w:eastAsia="cs-CZ"/>
               </w:rPr>
             </w:pPr>
-            <w:proofErr w:type="spellStart"/>
             <w:r>
               <w:rPr>
                 <w:rFonts w:ascii="Arial" w:eastAsia="Times New Roman" w:hAnsi="Arial" w:cs="Arial"/>
@@ -806,7 +805,6 @@
               </w:rPr>
               <w:t>Seed</w:t>
             </w:r>
-            <w:proofErr w:type="spellEnd"/>
             <w:r>
               <w:rPr>
                 <w:rFonts w:ascii="Arial" w:eastAsia="Times New Roman" w:hAnsi="Arial" w:cs="Arial"/>
@@ -1319,7 +1317,6 @@
                 <w:lang w:eastAsia="cs-CZ"/>
               </w:rPr>
             </w:pPr>
-            <w:proofErr w:type="spellStart"/>
             <w:r>
               <w:rPr>
                 <w:rFonts w:ascii="Arial" w:eastAsia="Times New Roman" w:hAnsi="Arial" w:cs="Arial"/>
@@ -1328,18 +1325,7 @@
                 <w:szCs w:val="24"/>
                 <w:lang w:eastAsia="cs-CZ"/>
               </w:rPr>
-              <w:t>Scan</w:t>
-            </w:r>
-            <w:proofErr w:type="spellEnd"/>
-            <w:r>
-              <w:rPr>
-                <w:rFonts w:ascii="Arial" w:eastAsia="Times New Roman" w:hAnsi="Arial" w:cs="Arial"/>
-                <w:b w:val="0"/>
-                <w:sz w:val="20"/>
-                <w:szCs w:val="24"/>
-                <w:lang w:eastAsia="cs-CZ"/>
-              </w:rPr>
-              <w:t xml:space="preserve"> Line – vektorově zadaná hranice</w:t>
+              <w:t>Scan Line – vektorově zadaná hranice</w:t>
             </w:r>
           </w:p>
         </w:tc>
@@ -1997,27 +1983,7 @@
                 <w:szCs w:val="24"/>
                 <w:lang w:eastAsia="cs-CZ"/>
               </w:rPr>
-              <w:t xml:space="preserve"> i u nekonvexních a </w:t>
-            </w:r>
-            <w:proofErr w:type="spellStart"/>
-            <w:r>
-              <w:rPr>
-                <w:rFonts w:ascii="Arial" w:eastAsia="Times New Roman" w:hAnsi="Arial" w:cs="Arial"/>
-                <w:sz w:val="20"/>
-                <w:szCs w:val="24"/>
-                <w:lang w:eastAsia="cs-CZ"/>
-              </w:rPr>
-              <w:t>sebeprotínajících</w:t>
-            </w:r>
-            <w:proofErr w:type="spellEnd"/>
-            <w:r>
-              <w:rPr>
-                <w:rFonts w:ascii="Arial" w:eastAsia="Times New Roman" w:hAnsi="Arial" w:cs="Arial"/>
-                <w:sz w:val="20"/>
-                <w:szCs w:val="24"/>
-                <w:lang w:eastAsia="cs-CZ"/>
-              </w:rPr>
-              <w:t xml:space="preserve"> se polygonů</w:t>
+              <w:t xml:space="preserve"> i u nekonvexních a sebeprotínajících se polygonů</w:t>
             </w:r>
           </w:p>
         </w:tc>
@@ -2143,6 +2109,18 @@
                 <w:lang w:eastAsia="cs-CZ"/>
               </w:rPr>
             </w:pPr>
+            <w:r>
+              <w:rPr>
+                <w:rFonts w:ascii="Arial" w:eastAsia="Times New Roman" w:hAnsi="Arial" w:cs="Arial"/>
+                <w:sz w:val="20"/>
+                <w:szCs w:val="24"/>
+                <w:highlight w:val="yellow"/>
+                <w:lang w:eastAsia="cs-CZ"/>
+              </w:rPr>
+              <w:t>1</w:t>
+            </w:r>
+            <w:bookmarkStart w:id="0" w:name="_GoBack"/>
+            <w:bookmarkEnd w:id="0"/>
           </w:p>
         </w:tc>
         <w:tc>
@@ -2258,8 +2236,6 @@
               </w:rPr>
               <w:t>1</w:t>
             </w:r>
-            <w:bookmarkStart w:id="0" w:name="_GoBack"/>
-            <w:bookmarkEnd w:id="0"/>
           </w:p>
         </w:tc>
         <w:tc>
@@ -2915,27 +2891,7 @@
                 <w:szCs w:val="24"/>
                 <w:lang w:eastAsia="cs-CZ"/>
               </w:rPr>
-              <w:t xml:space="preserve">Vyplnění vzorem </w:t>
-            </w:r>
-            <w:proofErr w:type="spellStart"/>
-            <w:r>
-              <w:rPr>
-                <w:rFonts w:ascii="Arial" w:eastAsia="Times New Roman" w:hAnsi="Arial" w:cs="Arial"/>
-                <w:sz w:val="20"/>
-                <w:szCs w:val="24"/>
-                <w:lang w:eastAsia="cs-CZ"/>
-              </w:rPr>
-              <w:t>Scan</w:t>
-            </w:r>
-            <w:proofErr w:type="spellEnd"/>
-            <w:r>
-              <w:rPr>
-                <w:rFonts w:ascii="Arial" w:eastAsia="Times New Roman" w:hAnsi="Arial" w:cs="Arial"/>
-                <w:sz w:val="20"/>
-                <w:szCs w:val="24"/>
-                <w:lang w:eastAsia="cs-CZ"/>
-              </w:rPr>
-              <w:t xml:space="preserve"> Line</w:t>
+              <w:t>Vyplnění vzorem Scan Line</w:t>
             </w:r>
           </w:p>
         </w:tc>
@@ -3048,27 +3004,7 @@
                 <w:szCs w:val="24"/>
                 <w:lang w:eastAsia="cs-CZ"/>
               </w:rPr>
-              <w:t xml:space="preserve">Vyplnění vzorem </w:t>
-            </w:r>
-            <w:proofErr w:type="spellStart"/>
-            <w:r>
-              <w:rPr>
-                <w:rFonts w:ascii="Arial" w:eastAsia="Times New Roman" w:hAnsi="Arial" w:cs="Arial"/>
-                <w:sz w:val="20"/>
-                <w:szCs w:val="24"/>
-                <w:lang w:eastAsia="cs-CZ"/>
-              </w:rPr>
-              <w:t>Seed</w:t>
-            </w:r>
-            <w:proofErr w:type="spellEnd"/>
-            <w:r>
-              <w:rPr>
-                <w:rFonts w:ascii="Arial" w:eastAsia="Times New Roman" w:hAnsi="Arial" w:cs="Arial"/>
-                <w:sz w:val="20"/>
-                <w:szCs w:val="24"/>
-                <w:lang w:eastAsia="cs-CZ"/>
-              </w:rPr>
-              <w:t xml:space="preserve"> Fill</w:t>
+              <w:t>Vyplnění vzorem Seed Fill</w:t>
             </w:r>
           </w:p>
         </w:tc>
@@ -3140,19 +3076,8 @@
                 <w:szCs w:val="20"/>
                 <w:lang w:eastAsia="cs-CZ"/>
               </w:rPr>
-              <w:t xml:space="preserve"> klávesou S a vybráním </w:t>
-            </w:r>
-            <w:proofErr w:type="spellStart"/>
-            <w:r>
-              <w:rPr>
-                <w:rFonts w:ascii="Times New Roman" w:eastAsia="Times New Roman" w:hAnsi="Times New Roman" w:cs="Times New Roman"/>
-                <w:sz w:val="20"/>
-                <w:szCs w:val="20"/>
-                <w:lang w:eastAsia="cs-CZ"/>
-              </w:rPr>
-              <w:t>Pattern</w:t>
-            </w:r>
-            <w:proofErr w:type="spellEnd"/>
+              <w:t xml:space="preserve"> klávesou S a vybráním Pattern</w:t>
+            </w:r>
             <w:r>
               <w:rPr>
                 <w:rFonts w:ascii="Times New Roman" w:eastAsia="Times New Roman" w:hAnsi="Times New Roman" w:cs="Times New Roman"/>
@@ -3257,6 +3182,15 @@
                 <w:lang w:eastAsia="cs-CZ"/>
               </w:rPr>
             </w:pPr>
+            <w:r>
+              <w:rPr>
+                <w:rFonts w:ascii="Arial" w:eastAsia="Times New Roman" w:hAnsi="Arial" w:cs="Arial"/>
+                <w:sz w:val="20"/>
+                <w:szCs w:val="24"/>
+                <w:lang w:eastAsia="cs-CZ"/>
+              </w:rPr>
+              <w:t>1</w:t>
+            </w:r>
           </w:p>
         </w:tc>
         <w:tc>
@@ -3341,27 +3275,7 @@
                 <w:szCs w:val="24"/>
                 <w:lang w:eastAsia="cs-CZ"/>
               </w:rPr>
-              <w:t xml:space="preserve">Implementace </w:t>
-            </w:r>
-            <w:proofErr w:type="spellStart"/>
-            <w:r>
-              <w:rPr>
-                <w:rFonts w:ascii="Arial" w:eastAsia="Times New Roman" w:hAnsi="Arial" w:cs="Arial"/>
-                <w:sz w:val="20"/>
-                <w:szCs w:val="24"/>
-                <w:lang w:eastAsia="cs-CZ"/>
-              </w:rPr>
-              <w:t>Seed</w:t>
-            </w:r>
-            <w:proofErr w:type="spellEnd"/>
-            <w:r>
-              <w:rPr>
-                <w:rFonts w:ascii="Arial" w:eastAsia="Times New Roman" w:hAnsi="Arial" w:cs="Arial"/>
-                <w:sz w:val="20"/>
-                <w:szCs w:val="24"/>
-                <w:lang w:eastAsia="cs-CZ"/>
-              </w:rPr>
-              <w:t xml:space="preserve"> Fill algoritmu pomocí fronty či zásobníku</w:t>
+              <w:t>Implementace Seed Fill algoritmu pomocí fronty či zásobníku</w:t>
             </w:r>
           </w:p>
         </w:tc>
@@ -3475,27 +3389,7 @@
                 <w:szCs w:val="24"/>
                 <w:lang w:eastAsia="cs-CZ"/>
               </w:rPr>
-              <w:t xml:space="preserve">Pravidelné </w:t>
-            </w:r>
-            <w:proofErr w:type="spellStart"/>
-            <w:r>
-              <w:rPr>
-                <w:rFonts w:ascii="Arial" w:eastAsia="Times New Roman" w:hAnsi="Arial" w:cs="Arial"/>
-                <w:sz w:val="20"/>
-                <w:szCs w:val="24"/>
-                <w:lang w:eastAsia="cs-CZ"/>
-              </w:rPr>
-              <w:t>commity</w:t>
-            </w:r>
-            <w:proofErr w:type="spellEnd"/>
-            <w:r>
-              <w:rPr>
-                <w:rFonts w:ascii="Arial" w:eastAsia="Times New Roman" w:hAnsi="Arial" w:cs="Arial"/>
-                <w:sz w:val="20"/>
-                <w:szCs w:val="24"/>
-                <w:lang w:eastAsia="cs-CZ"/>
-              </w:rPr>
-              <w:t xml:space="preserve"> do GIT,</w:t>
+              <w:t>Pravidelné commity do GIT,</w:t>
             </w:r>
             <w:r>
               <w:rPr>
@@ -3505,19 +3399,8 @@
                 <w:lang w:eastAsia="cs-CZ"/>
               </w:rPr>
               <w:br/>
-              <w:t xml:space="preserve">Prosím uveďte link na </w:t>
-            </w:r>
-            <w:proofErr w:type="spellStart"/>
-            <w:r>
-              <w:rPr>
-                <w:rFonts w:ascii="Arial" w:eastAsia="Times New Roman" w:hAnsi="Arial" w:cs="Arial"/>
-                <w:sz w:val="20"/>
-                <w:szCs w:val="24"/>
-                <w:lang w:eastAsia="cs-CZ"/>
-              </w:rPr>
-              <w:t>repozitář</w:t>
-            </w:r>
-            <w:proofErr w:type="spellEnd"/>
+              <w:t>Prosím uveďte link na repozitář</w:t>
+            </w:r>
           </w:p>
         </w:tc>
         <w:tc>
@@ -3649,27 +3532,7 @@
                 <w:szCs w:val="24"/>
                 <w:lang w:eastAsia="cs-CZ"/>
               </w:rPr>
-              <w:t xml:space="preserve">Změna barvy výplně u </w:t>
-            </w:r>
-            <w:proofErr w:type="spellStart"/>
-            <w:r>
-              <w:rPr>
-                <w:rFonts w:ascii="Arial" w:eastAsia="Times New Roman" w:hAnsi="Arial" w:cs="Arial"/>
-                <w:sz w:val="20"/>
-                <w:szCs w:val="24"/>
-                <w:lang w:eastAsia="cs-CZ"/>
-              </w:rPr>
-              <w:t>Seed</w:t>
-            </w:r>
-            <w:proofErr w:type="spellEnd"/>
-            <w:r>
-              <w:rPr>
-                <w:rFonts w:ascii="Arial" w:eastAsia="Times New Roman" w:hAnsi="Arial" w:cs="Arial"/>
-                <w:sz w:val="20"/>
-                <w:szCs w:val="24"/>
-                <w:lang w:eastAsia="cs-CZ"/>
-              </w:rPr>
-              <w:t xml:space="preserve"> Fill</w:t>
+              <w:t>Změna barvy výplně u Seed Fill</w:t>
             </w:r>
           </w:p>
         </w:tc>
@@ -3790,27 +3653,7 @@
                 <w:szCs w:val="24"/>
                 <w:lang w:eastAsia="cs-CZ"/>
               </w:rPr>
-              <w:t xml:space="preserve">Animace vyplňování u </w:t>
-            </w:r>
-            <w:proofErr w:type="spellStart"/>
-            <w:r>
-              <w:rPr>
-                <w:rFonts w:ascii="Arial" w:eastAsia="Times New Roman" w:hAnsi="Arial" w:cs="Arial"/>
-                <w:sz w:val="20"/>
-                <w:szCs w:val="24"/>
-                <w:lang w:eastAsia="cs-CZ"/>
-              </w:rPr>
-              <w:t>Seed</w:t>
-            </w:r>
-            <w:proofErr w:type="spellEnd"/>
-            <w:r>
-              <w:rPr>
-                <w:rFonts w:ascii="Arial" w:eastAsia="Times New Roman" w:hAnsi="Arial" w:cs="Arial"/>
-                <w:sz w:val="20"/>
-                <w:szCs w:val="24"/>
-                <w:lang w:eastAsia="cs-CZ"/>
-              </w:rPr>
-              <w:t xml:space="preserve"> Fill</w:t>
+              <w:t>Animace vyplňování u Seed Fill</w:t>
             </w:r>
           </w:p>
         </w:tc>
@@ -3862,67 +3705,7 @@
                 <w:szCs w:val="20"/>
                 <w:lang w:val="en-US" w:eastAsia="cs-CZ"/>
               </w:rPr>
-              <w:t xml:space="preserve">V </w:t>
-            </w:r>
-            <w:proofErr w:type="spellStart"/>
-            <w:r>
-              <w:rPr>
-                <w:rFonts w:ascii="Times New Roman" w:eastAsia="Times New Roman" w:hAnsi="Times New Roman" w:cs="Times New Roman"/>
-                <w:sz w:val="20"/>
-                <w:szCs w:val="20"/>
-                <w:lang w:val="en-US" w:eastAsia="cs-CZ"/>
-              </w:rPr>
-              <w:t>režimu</w:t>
-            </w:r>
-            <w:proofErr w:type="spellEnd"/>
-            <w:r>
-              <w:rPr>
-                <w:rFonts w:ascii="Times New Roman" w:eastAsia="Times New Roman" w:hAnsi="Times New Roman" w:cs="Times New Roman"/>
-                <w:sz w:val="20"/>
-                <w:szCs w:val="20"/>
-                <w:lang w:val="en-US" w:eastAsia="cs-CZ"/>
-              </w:rPr>
-              <w:t xml:space="preserve"> </w:t>
-            </w:r>
-            <w:proofErr w:type="spellStart"/>
-            <w:r>
-              <w:rPr>
-                <w:rFonts w:ascii="Times New Roman" w:eastAsia="Times New Roman" w:hAnsi="Times New Roman" w:cs="Times New Roman"/>
-                <w:sz w:val="20"/>
-                <w:szCs w:val="20"/>
-                <w:lang w:val="en-US" w:eastAsia="cs-CZ"/>
-              </w:rPr>
-              <w:t>polygonu</w:t>
-            </w:r>
-            <w:proofErr w:type="spellEnd"/>
-            <w:r>
-              <w:rPr>
-                <w:rFonts w:ascii="Times New Roman" w:eastAsia="Times New Roman" w:hAnsi="Times New Roman" w:cs="Times New Roman"/>
-                <w:sz w:val="20"/>
-                <w:szCs w:val="20"/>
-                <w:lang w:val="en-US" w:eastAsia="cs-CZ"/>
-              </w:rPr>
-              <w:t xml:space="preserve"> </w:t>
-            </w:r>
-            <w:proofErr w:type="spellStart"/>
-            <w:r>
-              <w:rPr>
-                <w:rFonts w:ascii="Times New Roman" w:eastAsia="Times New Roman" w:hAnsi="Times New Roman" w:cs="Times New Roman"/>
-                <w:sz w:val="20"/>
-                <w:szCs w:val="20"/>
-                <w:lang w:val="en-US" w:eastAsia="cs-CZ"/>
-              </w:rPr>
-              <w:t>klávesa</w:t>
-            </w:r>
-            <w:proofErr w:type="spellEnd"/>
-            <w:r>
-              <w:rPr>
-                <w:rFonts w:ascii="Times New Roman" w:eastAsia="Times New Roman" w:hAnsi="Times New Roman" w:cs="Times New Roman"/>
-                <w:sz w:val="20"/>
-                <w:szCs w:val="20"/>
-                <w:lang w:val="en-US" w:eastAsia="cs-CZ"/>
-              </w:rPr>
-              <w:t xml:space="preserve"> M</w:t>
+              <w:t>V režimu polygonu klávesa M</w:t>
             </w:r>
           </w:p>
         </w:tc>
@@ -3988,39 +3771,8 @@
                 <w:szCs w:val="24"/>
                 <w:lang w:eastAsia="cs-CZ"/>
               </w:rPr>
-              <w:t xml:space="preserve">Změna barvy </w:t>
-            </w:r>
-            <w:proofErr w:type="gramStart"/>
-            <w:r>
-              <w:rPr>
-                <w:rFonts w:ascii="Arial" w:eastAsia="Times New Roman" w:hAnsi="Arial" w:cs="Arial"/>
-                <w:sz w:val="20"/>
-                <w:szCs w:val="24"/>
-                <w:lang w:eastAsia="cs-CZ"/>
-              </w:rPr>
-              <w:t xml:space="preserve">výplně u </w:t>
-            </w:r>
-            <w:proofErr w:type="spellStart"/>
-            <w:r>
-              <w:rPr>
-                <w:rFonts w:ascii="Arial" w:eastAsia="Times New Roman" w:hAnsi="Arial" w:cs="Arial"/>
-                <w:sz w:val="20"/>
-                <w:szCs w:val="24"/>
-                <w:lang w:eastAsia="cs-CZ"/>
-              </w:rPr>
-              <w:t>Scan</w:t>
-            </w:r>
-            <w:proofErr w:type="spellEnd"/>
-            <w:r>
-              <w:rPr>
-                <w:rFonts w:ascii="Arial" w:eastAsia="Times New Roman" w:hAnsi="Arial" w:cs="Arial"/>
-                <w:sz w:val="20"/>
-                <w:szCs w:val="24"/>
-                <w:lang w:eastAsia="cs-CZ"/>
-              </w:rPr>
-              <w:t xml:space="preserve"> Line</w:t>
-            </w:r>
-            <w:proofErr w:type="gramEnd"/>
+              <w:t>Změna barvy výplně u Scan Line</w:t>
+            </w:r>
           </w:p>
         </w:tc>
         <w:tc>

</xml_diff>

<commit_message>
Own color for seed fill and scan line
</commit_message>
<xml_diff>
--- a/src/documents/PozadavkyPGRF1_Task2_2023.docx
+++ b/src/documents/PozadavkyPGRF1_Task2_2023.docx
@@ -795,6 +795,7 @@
                 <w:lang w:eastAsia="cs-CZ"/>
               </w:rPr>
             </w:pPr>
+            <w:proofErr w:type="spellStart"/>
             <w:r>
               <w:rPr>
                 <w:rFonts w:ascii="Arial" w:eastAsia="Times New Roman" w:hAnsi="Arial" w:cs="Arial"/>
@@ -805,6 +806,7 @@
               </w:rPr>
               <w:t>Seed</w:t>
             </w:r>
+            <w:proofErr w:type="spellEnd"/>
             <w:r>
               <w:rPr>
                 <w:rFonts w:ascii="Arial" w:eastAsia="Times New Roman" w:hAnsi="Arial" w:cs="Arial"/>
@@ -1317,6 +1319,7 @@
                 <w:lang w:eastAsia="cs-CZ"/>
               </w:rPr>
             </w:pPr>
+            <w:proofErr w:type="spellStart"/>
             <w:r>
               <w:rPr>
                 <w:rFonts w:ascii="Arial" w:eastAsia="Times New Roman" w:hAnsi="Arial" w:cs="Arial"/>
@@ -1325,7 +1328,18 @@
                 <w:szCs w:val="24"/>
                 <w:lang w:eastAsia="cs-CZ"/>
               </w:rPr>
-              <w:t>Scan Line – vektorově zadaná hranice</w:t>
+              <w:t>Scan</w:t>
+            </w:r>
+            <w:proofErr w:type="spellEnd"/>
+            <w:r>
+              <w:rPr>
+                <w:rFonts w:ascii="Arial" w:eastAsia="Times New Roman" w:hAnsi="Arial" w:cs="Arial"/>
+                <w:b w:val="0"/>
+                <w:sz w:val="20"/>
+                <w:szCs w:val="24"/>
+                <w:lang w:eastAsia="cs-CZ"/>
+              </w:rPr>
+              <w:t xml:space="preserve"> Line – vektorově zadaná hranice</w:t>
             </w:r>
           </w:p>
         </w:tc>
@@ -1983,7 +1997,27 @@
                 <w:szCs w:val="24"/>
                 <w:lang w:eastAsia="cs-CZ"/>
               </w:rPr>
-              <w:t xml:space="preserve"> i u nekonvexních a sebeprotínajících se polygonů</w:t>
+              <w:t xml:space="preserve"> i u nekonvexních a </w:t>
+            </w:r>
+            <w:proofErr w:type="spellStart"/>
+            <w:r>
+              <w:rPr>
+                <w:rFonts w:ascii="Arial" w:eastAsia="Times New Roman" w:hAnsi="Arial" w:cs="Arial"/>
+                <w:sz w:val="20"/>
+                <w:szCs w:val="24"/>
+                <w:lang w:eastAsia="cs-CZ"/>
+              </w:rPr>
+              <w:t>sebeprotínajících</w:t>
+            </w:r>
+            <w:proofErr w:type="spellEnd"/>
+            <w:r>
+              <w:rPr>
+                <w:rFonts w:ascii="Arial" w:eastAsia="Times New Roman" w:hAnsi="Arial" w:cs="Arial"/>
+                <w:sz w:val="20"/>
+                <w:szCs w:val="24"/>
+                <w:lang w:eastAsia="cs-CZ"/>
+              </w:rPr>
+              <w:t xml:space="preserve"> se polygonů</w:t>
             </w:r>
           </w:p>
         </w:tc>
@@ -2899,7 +2933,27 @@
                 <w:szCs w:val="24"/>
                 <w:lang w:eastAsia="cs-CZ"/>
               </w:rPr>
-              <w:t>Vyplnění vzorem Scan Line</w:t>
+              <w:t xml:space="preserve">Vyplnění vzorem </w:t>
+            </w:r>
+            <w:proofErr w:type="spellStart"/>
+            <w:r>
+              <w:rPr>
+                <w:rFonts w:ascii="Arial" w:eastAsia="Times New Roman" w:hAnsi="Arial" w:cs="Arial"/>
+                <w:sz w:val="20"/>
+                <w:szCs w:val="24"/>
+                <w:lang w:eastAsia="cs-CZ"/>
+              </w:rPr>
+              <w:t>Scan</w:t>
+            </w:r>
+            <w:proofErr w:type="spellEnd"/>
+            <w:r>
+              <w:rPr>
+                <w:rFonts w:ascii="Arial" w:eastAsia="Times New Roman" w:hAnsi="Arial" w:cs="Arial"/>
+                <w:sz w:val="20"/>
+                <w:szCs w:val="24"/>
+                <w:lang w:eastAsia="cs-CZ"/>
+              </w:rPr>
+              <w:t xml:space="preserve"> Line</w:t>
             </w:r>
           </w:p>
         </w:tc>
@@ -3012,7 +3066,27 @@
                 <w:szCs w:val="24"/>
                 <w:lang w:eastAsia="cs-CZ"/>
               </w:rPr>
-              <w:t>Vyplnění vzorem Seed Fill</w:t>
+              <w:t xml:space="preserve">Vyplnění vzorem </w:t>
+            </w:r>
+            <w:proofErr w:type="spellStart"/>
+            <w:r>
+              <w:rPr>
+                <w:rFonts w:ascii="Arial" w:eastAsia="Times New Roman" w:hAnsi="Arial" w:cs="Arial"/>
+                <w:sz w:val="20"/>
+                <w:szCs w:val="24"/>
+                <w:lang w:eastAsia="cs-CZ"/>
+              </w:rPr>
+              <w:t>Seed</w:t>
+            </w:r>
+            <w:proofErr w:type="spellEnd"/>
+            <w:r>
+              <w:rPr>
+                <w:rFonts w:ascii="Arial" w:eastAsia="Times New Roman" w:hAnsi="Arial" w:cs="Arial"/>
+                <w:sz w:val="20"/>
+                <w:szCs w:val="24"/>
+                <w:lang w:eastAsia="cs-CZ"/>
+              </w:rPr>
+              <w:t xml:space="preserve"> Fill</w:t>
             </w:r>
           </w:p>
         </w:tc>
@@ -3084,8 +3158,19 @@
                 <w:szCs w:val="20"/>
                 <w:lang w:eastAsia="cs-CZ"/>
               </w:rPr>
-              <w:t xml:space="preserve"> klávesou S a vybráním Pattern</w:t>
-            </w:r>
+              <w:t xml:space="preserve"> klávesou S a vybráním </w:t>
+            </w:r>
+            <w:proofErr w:type="spellStart"/>
+            <w:r>
+              <w:rPr>
+                <w:rFonts w:ascii="Times New Roman" w:eastAsia="Times New Roman" w:hAnsi="Times New Roman" w:cs="Times New Roman"/>
+                <w:sz w:val="20"/>
+                <w:szCs w:val="20"/>
+                <w:lang w:eastAsia="cs-CZ"/>
+              </w:rPr>
+              <w:t>Pattern</w:t>
+            </w:r>
+            <w:proofErr w:type="spellEnd"/>
             <w:r>
               <w:rPr>
                 <w:rFonts w:ascii="Times New Roman" w:eastAsia="Times New Roman" w:hAnsi="Times New Roman" w:cs="Times New Roman"/>
@@ -3283,7 +3368,27 @@
                 <w:szCs w:val="24"/>
                 <w:lang w:eastAsia="cs-CZ"/>
               </w:rPr>
-              <w:t>Implementace Seed Fill algoritmu pomocí fronty či zásobníku</w:t>
+              <w:t xml:space="preserve">Implementace </w:t>
+            </w:r>
+            <w:proofErr w:type="spellStart"/>
+            <w:r>
+              <w:rPr>
+                <w:rFonts w:ascii="Arial" w:eastAsia="Times New Roman" w:hAnsi="Arial" w:cs="Arial"/>
+                <w:sz w:val="20"/>
+                <w:szCs w:val="24"/>
+                <w:lang w:eastAsia="cs-CZ"/>
+              </w:rPr>
+              <w:t>Seed</w:t>
+            </w:r>
+            <w:proofErr w:type="spellEnd"/>
+            <w:r>
+              <w:rPr>
+                <w:rFonts w:ascii="Arial" w:eastAsia="Times New Roman" w:hAnsi="Arial" w:cs="Arial"/>
+                <w:sz w:val="20"/>
+                <w:szCs w:val="24"/>
+                <w:lang w:eastAsia="cs-CZ"/>
+              </w:rPr>
+              <w:t xml:space="preserve"> Fill algoritmu pomocí fronty či zásobníku</w:t>
             </w:r>
           </w:p>
         </w:tc>
@@ -3397,7 +3502,27 @@
                 <w:szCs w:val="24"/>
                 <w:lang w:eastAsia="cs-CZ"/>
               </w:rPr>
-              <w:t>Pravidelné commity do GIT,</w:t>
+              <w:t xml:space="preserve">Pravidelné </w:t>
+            </w:r>
+            <w:proofErr w:type="spellStart"/>
+            <w:r>
+              <w:rPr>
+                <w:rFonts w:ascii="Arial" w:eastAsia="Times New Roman" w:hAnsi="Arial" w:cs="Arial"/>
+                <w:sz w:val="20"/>
+                <w:szCs w:val="24"/>
+                <w:lang w:eastAsia="cs-CZ"/>
+              </w:rPr>
+              <w:t>commity</w:t>
+            </w:r>
+            <w:proofErr w:type="spellEnd"/>
+            <w:r>
+              <w:rPr>
+                <w:rFonts w:ascii="Arial" w:eastAsia="Times New Roman" w:hAnsi="Arial" w:cs="Arial"/>
+                <w:sz w:val="20"/>
+                <w:szCs w:val="24"/>
+                <w:lang w:eastAsia="cs-CZ"/>
+              </w:rPr>
+              <w:t xml:space="preserve"> do GIT,</w:t>
             </w:r>
             <w:r>
               <w:rPr>
@@ -3407,8 +3532,19 @@
                 <w:lang w:eastAsia="cs-CZ"/>
               </w:rPr>
               <w:br/>
-              <w:t>Prosím uveďte link na repozitář</w:t>
-            </w:r>
+              <w:t xml:space="preserve">Prosím uveďte link na </w:t>
+            </w:r>
+            <w:proofErr w:type="spellStart"/>
+            <w:r>
+              <w:rPr>
+                <w:rFonts w:ascii="Arial" w:eastAsia="Times New Roman" w:hAnsi="Arial" w:cs="Arial"/>
+                <w:sz w:val="20"/>
+                <w:szCs w:val="24"/>
+                <w:lang w:eastAsia="cs-CZ"/>
+              </w:rPr>
+              <w:t>repozitář</w:t>
+            </w:r>
+            <w:proofErr w:type="spellEnd"/>
           </w:p>
         </w:tc>
         <w:tc>
@@ -3498,8 +3634,6 @@
                 <w:lang w:eastAsia="cs-CZ"/>
               </w:rPr>
             </w:pPr>
-            <w:bookmarkStart w:id="0" w:name="_GoBack"/>
-            <w:bookmarkEnd w:id="0"/>
           </w:p>
         </w:tc>
         <w:tc>
@@ -3577,7 +3711,27 @@
                 <w:szCs w:val="24"/>
                 <w:lang w:eastAsia="cs-CZ"/>
               </w:rPr>
-              <w:t>Změna barvy výplně u Seed Fill</w:t>
+              <w:t xml:space="preserve">Změna barvy výplně u </w:t>
+            </w:r>
+            <w:proofErr w:type="spellStart"/>
+            <w:r>
+              <w:rPr>
+                <w:rFonts w:ascii="Arial" w:eastAsia="Times New Roman" w:hAnsi="Arial" w:cs="Arial"/>
+                <w:sz w:val="20"/>
+                <w:szCs w:val="24"/>
+                <w:lang w:eastAsia="cs-CZ"/>
+              </w:rPr>
+              <w:t>Seed</w:t>
+            </w:r>
+            <w:proofErr w:type="spellEnd"/>
+            <w:r>
+              <w:rPr>
+                <w:rFonts w:ascii="Arial" w:eastAsia="Times New Roman" w:hAnsi="Arial" w:cs="Arial"/>
+                <w:sz w:val="20"/>
+                <w:szCs w:val="24"/>
+                <w:lang w:eastAsia="cs-CZ"/>
+              </w:rPr>
+              <w:t xml:space="preserve"> Fill</w:t>
             </w:r>
           </w:p>
         </w:tc>
@@ -3698,7 +3852,27 @@
                 <w:szCs w:val="24"/>
                 <w:lang w:eastAsia="cs-CZ"/>
               </w:rPr>
-              <w:t>Animace vyplňování u Seed Fill</w:t>
+              <w:t xml:space="preserve">Animace vyplňování u </w:t>
+            </w:r>
+            <w:proofErr w:type="spellStart"/>
+            <w:r>
+              <w:rPr>
+                <w:rFonts w:ascii="Arial" w:eastAsia="Times New Roman" w:hAnsi="Arial" w:cs="Arial"/>
+                <w:sz w:val="20"/>
+                <w:szCs w:val="24"/>
+                <w:lang w:eastAsia="cs-CZ"/>
+              </w:rPr>
+              <w:t>Seed</w:t>
+            </w:r>
+            <w:proofErr w:type="spellEnd"/>
+            <w:r>
+              <w:rPr>
+                <w:rFonts w:ascii="Arial" w:eastAsia="Times New Roman" w:hAnsi="Arial" w:cs="Arial"/>
+                <w:sz w:val="20"/>
+                <w:szCs w:val="24"/>
+                <w:lang w:eastAsia="cs-CZ"/>
+              </w:rPr>
+              <w:t xml:space="preserve"> Fill</w:t>
             </w:r>
           </w:p>
         </w:tc>
@@ -3750,7 +3924,67 @@
                 <w:szCs w:val="20"/>
                 <w:lang w:val="en-US" w:eastAsia="cs-CZ"/>
               </w:rPr>
-              <w:t>V režimu polygonu klávesa M</w:t>
+              <w:t xml:space="preserve">V </w:t>
+            </w:r>
+            <w:proofErr w:type="spellStart"/>
+            <w:r>
+              <w:rPr>
+                <w:rFonts w:ascii="Times New Roman" w:eastAsia="Times New Roman" w:hAnsi="Times New Roman" w:cs="Times New Roman"/>
+                <w:sz w:val="20"/>
+                <w:szCs w:val="20"/>
+                <w:lang w:val="en-US" w:eastAsia="cs-CZ"/>
+              </w:rPr>
+              <w:t>režimu</w:t>
+            </w:r>
+            <w:proofErr w:type="spellEnd"/>
+            <w:r>
+              <w:rPr>
+                <w:rFonts w:ascii="Times New Roman" w:eastAsia="Times New Roman" w:hAnsi="Times New Roman" w:cs="Times New Roman"/>
+                <w:sz w:val="20"/>
+                <w:szCs w:val="20"/>
+                <w:lang w:val="en-US" w:eastAsia="cs-CZ"/>
+              </w:rPr>
+              <w:t xml:space="preserve"> </w:t>
+            </w:r>
+            <w:proofErr w:type="spellStart"/>
+            <w:r>
+              <w:rPr>
+                <w:rFonts w:ascii="Times New Roman" w:eastAsia="Times New Roman" w:hAnsi="Times New Roman" w:cs="Times New Roman"/>
+                <w:sz w:val="20"/>
+                <w:szCs w:val="20"/>
+                <w:lang w:val="en-US" w:eastAsia="cs-CZ"/>
+              </w:rPr>
+              <w:t>polygonu</w:t>
+            </w:r>
+            <w:proofErr w:type="spellEnd"/>
+            <w:r>
+              <w:rPr>
+                <w:rFonts w:ascii="Times New Roman" w:eastAsia="Times New Roman" w:hAnsi="Times New Roman" w:cs="Times New Roman"/>
+                <w:sz w:val="20"/>
+                <w:szCs w:val="20"/>
+                <w:lang w:val="en-US" w:eastAsia="cs-CZ"/>
+              </w:rPr>
+              <w:t xml:space="preserve"> </w:t>
+            </w:r>
+            <w:proofErr w:type="spellStart"/>
+            <w:r>
+              <w:rPr>
+                <w:rFonts w:ascii="Times New Roman" w:eastAsia="Times New Roman" w:hAnsi="Times New Roman" w:cs="Times New Roman"/>
+                <w:sz w:val="20"/>
+                <w:szCs w:val="20"/>
+                <w:lang w:val="en-US" w:eastAsia="cs-CZ"/>
+              </w:rPr>
+              <w:t>klávesa</w:t>
+            </w:r>
+            <w:proofErr w:type="spellEnd"/>
+            <w:r>
+              <w:rPr>
+                <w:rFonts w:ascii="Times New Roman" w:eastAsia="Times New Roman" w:hAnsi="Times New Roman" w:cs="Times New Roman"/>
+                <w:sz w:val="20"/>
+                <w:szCs w:val="20"/>
+                <w:lang w:val="en-US" w:eastAsia="cs-CZ"/>
+              </w:rPr>
+              <w:t xml:space="preserve"> M</w:t>
             </w:r>
           </w:p>
         </w:tc>
@@ -3816,8 +4050,39 @@
                 <w:szCs w:val="24"/>
                 <w:lang w:eastAsia="cs-CZ"/>
               </w:rPr>
-              <w:t>Změna barvy výplně u Scan Line</w:t>
-            </w:r>
+              <w:t xml:space="preserve">Změna barvy </w:t>
+            </w:r>
+            <w:proofErr w:type="gramStart"/>
+            <w:r>
+              <w:rPr>
+                <w:rFonts w:ascii="Arial" w:eastAsia="Times New Roman" w:hAnsi="Arial" w:cs="Arial"/>
+                <w:sz w:val="20"/>
+                <w:szCs w:val="24"/>
+                <w:lang w:eastAsia="cs-CZ"/>
+              </w:rPr>
+              <w:t xml:space="preserve">výplně u </w:t>
+            </w:r>
+            <w:proofErr w:type="spellStart"/>
+            <w:r>
+              <w:rPr>
+                <w:rFonts w:ascii="Arial" w:eastAsia="Times New Roman" w:hAnsi="Arial" w:cs="Arial"/>
+                <w:sz w:val="20"/>
+                <w:szCs w:val="24"/>
+                <w:lang w:eastAsia="cs-CZ"/>
+              </w:rPr>
+              <w:t>Scan</w:t>
+            </w:r>
+            <w:proofErr w:type="spellEnd"/>
+            <w:r>
+              <w:rPr>
+                <w:rFonts w:ascii="Arial" w:eastAsia="Times New Roman" w:hAnsi="Arial" w:cs="Arial"/>
+                <w:sz w:val="20"/>
+                <w:szCs w:val="24"/>
+                <w:lang w:eastAsia="cs-CZ"/>
+              </w:rPr>
+              <w:t xml:space="preserve"> Line</w:t>
+            </w:r>
+            <w:proofErr w:type="gramEnd"/>
           </w:p>
         </w:tc>
         <w:tc>
@@ -4107,6 +4372,177 @@
           <w:p>
             <w:pPr>
               <w:cnfStyle w:val="000000000000" w:firstRow="0" w:lastRow="0" w:firstColumn="0" w:lastColumn="0" w:oddVBand="0" w:evenVBand="0" w:oddHBand="0" w:evenHBand="0" w:firstRowFirstColumn="0" w:firstRowLastColumn="0" w:lastRowFirstColumn="0" w:lastRowLastColumn="0"/>
+              <w:rPr>
+                <w:rFonts w:ascii="Times New Roman" w:eastAsia="Times New Roman" w:hAnsi="Times New Roman" w:cs="Times New Roman"/>
+                <w:sz w:val="20"/>
+                <w:szCs w:val="20"/>
+                <w:lang w:eastAsia="cs-CZ"/>
+              </w:rPr>
+            </w:pPr>
+          </w:p>
+        </w:tc>
+      </w:tr>
+      <w:tr>
+        <w:trPr>
+          <w:cnfStyle w:val="000000100000" w:firstRow="0" w:lastRow="0" w:firstColumn="0" w:lastColumn="0" w:oddVBand="0" w:evenVBand="0" w:oddHBand="1" w:evenHBand="0" w:firstRowFirstColumn="0" w:firstRowLastColumn="0" w:lastRowFirstColumn="0" w:lastRowLastColumn="0"/>
+          <w:trHeight w:val="300"/>
+        </w:trPr>
+        <w:tc>
+          <w:tcPr>
+            <w:cnfStyle w:val="001000000000" w:firstRow="0" w:lastRow="0" w:firstColumn="1" w:lastColumn="0" w:oddVBand="0" w:evenVBand="0" w:oddHBand="0" w:evenHBand="0" w:firstRowFirstColumn="0" w:firstRowLastColumn="0" w:lastRowFirstColumn="0" w:lastRowLastColumn="0"/>
+            <w:tcW w:w="1819" w:type="dxa"/>
+            <w:noWrap/>
+          </w:tcPr>
+          <w:p>
+            <w:pPr>
+              <w:rPr>
+                <w:rFonts w:ascii="Arial" w:eastAsia="Times New Roman" w:hAnsi="Arial" w:cs="Arial"/>
+                <w:sz w:val="20"/>
+                <w:szCs w:val="24"/>
+                <w:lang w:eastAsia="cs-CZ"/>
+              </w:rPr>
+            </w:pPr>
+          </w:p>
+        </w:tc>
+        <w:tc>
+          <w:tcPr>
+            <w:tcW w:w="3500" w:type="dxa"/>
+            <w:noWrap/>
+          </w:tcPr>
+          <w:p>
+            <w:pPr>
+              <w:cnfStyle w:val="000000100000" w:firstRow="0" w:lastRow="0" w:firstColumn="0" w:lastColumn="0" w:oddVBand="0" w:evenVBand="0" w:oddHBand="1" w:evenHBand="0" w:firstRowFirstColumn="0" w:firstRowLastColumn="0" w:lastRowFirstColumn="0" w:lastRowLastColumn="0"/>
+              <w:rPr>
+                <w:rFonts w:ascii="Arial" w:eastAsia="Times New Roman" w:hAnsi="Arial" w:cs="Arial"/>
+                <w:sz w:val="20"/>
+                <w:szCs w:val="24"/>
+                <w:lang w:eastAsia="cs-CZ"/>
+              </w:rPr>
+            </w:pPr>
+            <w:r>
+              <w:rPr>
+                <w:rFonts w:ascii="Arial" w:eastAsia="Times New Roman" w:hAnsi="Arial" w:cs="Arial"/>
+                <w:sz w:val="20"/>
+                <w:szCs w:val="24"/>
+                <w:lang w:eastAsia="cs-CZ"/>
+              </w:rPr>
+              <w:t xml:space="preserve">Vlastní barva u </w:t>
+            </w:r>
+            <w:proofErr w:type="spellStart"/>
+            <w:r>
+              <w:rPr>
+                <w:rFonts w:ascii="Arial" w:eastAsia="Times New Roman" w:hAnsi="Arial" w:cs="Arial"/>
+                <w:sz w:val="20"/>
+                <w:szCs w:val="24"/>
+                <w:lang w:eastAsia="cs-CZ"/>
+              </w:rPr>
+              <w:t>seed</w:t>
+            </w:r>
+            <w:proofErr w:type="spellEnd"/>
+            <w:r>
+              <w:rPr>
+                <w:rFonts w:ascii="Arial" w:eastAsia="Times New Roman" w:hAnsi="Arial" w:cs="Arial"/>
+                <w:sz w:val="20"/>
+                <w:szCs w:val="24"/>
+                <w:lang w:eastAsia="cs-CZ"/>
+              </w:rPr>
+              <w:t xml:space="preserve"> </w:t>
+            </w:r>
+            <w:proofErr w:type="spellStart"/>
+            <w:r>
+              <w:rPr>
+                <w:rFonts w:ascii="Arial" w:eastAsia="Times New Roman" w:hAnsi="Arial" w:cs="Arial"/>
+                <w:sz w:val="20"/>
+                <w:szCs w:val="24"/>
+                <w:lang w:eastAsia="cs-CZ"/>
+              </w:rPr>
+              <w:t>fill</w:t>
+            </w:r>
+            <w:proofErr w:type="spellEnd"/>
+            <w:r>
+              <w:rPr>
+                <w:rFonts w:ascii="Arial" w:eastAsia="Times New Roman" w:hAnsi="Arial" w:cs="Arial"/>
+                <w:sz w:val="20"/>
+                <w:szCs w:val="24"/>
+                <w:lang w:eastAsia="cs-CZ"/>
+              </w:rPr>
+              <w:t xml:space="preserve"> / </w:t>
+            </w:r>
+            <w:proofErr w:type="spellStart"/>
+            <w:r>
+              <w:rPr>
+                <w:rFonts w:ascii="Arial" w:eastAsia="Times New Roman" w:hAnsi="Arial" w:cs="Arial"/>
+                <w:sz w:val="20"/>
+                <w:szCs w:val="24"/>
+                <w:lang w:eastAsia="cs-CZ"/>
+              </w:rPr>
+              <w:t>scan</w:t>
+            </w:r>
+            <w:proofErr w:type="spellEnd"/>
+            <w:r>
+              <w:rPr>
+                <w:rFonts w:ascii="Arial" w:eastAsia="Times New Roman" w:hAnsi="Arial" w:cs="Arial"/>
+                <w:sz w:val="20"/>
+                <w:szCs w:val="24"/>
+                <w:lang w:eastAsia="cs-CZ"/>
+              </w:rPr>
+              <w:t xml:space="preserve"> line vyplnění</w:t>
+            </w:r>
+          </w:p>
+        </w:tc>
+        <w:tc>
+          <w:tcPr>
+            <w:tcW w:w="2082" w:type="dxa"/>
+            <w:noWrap/>
+          </w:tcPr>
+          <w:p>
+            <w:pPr>
+              <w:cnfStyle w:val="000000100000" w:firstRow="0" w:lastRow="0" w:firstColumn="0" w:lastColumn="0" w:oddVBand="0" w:evenVBand="0" w:oddHBand="1" w:evenHBand="0" w:firstRowFirstColumn="0" w:firstRowLastColumn="0" w:lastRowFirstColumn="0" w:lastRowLastColumn="0"/>
+              <w:rPr>
+                <w:rFonts w:ascii="Times New Roman" w:eastAsia="Times New Roman" w:hAnsi="Times New Roman" w:cs="Times New Roman"/>
+                <w:sz w:val="20"/>
+                <w:szCs w:val="20"/>
+                <w:lang w:eastAsia="cs-CZ"/>
+              </w:rPr>
+            </w:pPr>
+            <w:r>
+              <w:rPr>
+                <w:rFonts w:ascii="Times New Roman" w:eastAsia="Times New Roman" w:hAnsi="Times New Roman" w:cs="Times New Roman"/>
+                <w:sz w:val="20"/>
+                <w:szCs w:val="20"/>
+                <w:lang w:eastAsia="cs-CZ"/>
+              </w:rPr>
+              <w:t>1</w:t>
+            </w:r>
+            <w:bookmarkStart w:id="0" w:name="_GoBack"/>
+            <w:bookmarkEnd w:id="0"/>
+          </w:p>
+        </w:tc>
+        <w:tc>
+          <w:tcPr>
+            <w:tcW w:w="3843" w:type="dxa"/>
+            <w:noWrap/>
+          </w:tcPr>
+          <w:p>
+            <w:pPr>
+              <w:cnfStyle w:val="000000100000" w:firstRow="0" w:lastRow="0" w:firstColumn="0" w:lastColumn="0" w:oddVBand="0" w:evenVBand="0" w:oddHBand="1" w:evenHBand="0" w:firstRowFirstColumn="0" w:firstRowLastColumn="0" w:lastRowFirstColumn="0" w:lastRowLastColumn="0"/>
+              <w:rPr>
+                <w:rFonts w:ascii="Times New Roman" w:eastAsia="Times New Roman" w:hAnsi="Times New Roman" w:cs="Times New Roman"/>
+                <w:sz w:val="20"/>
+                <w:szCs w:val="20"/>
+                <w:lang w:eastAsia="cs-CZ"/>
+              </w:rPr>
+            </w:pPr>
+          </w:p>
+        </w:tc>
+        <w:tc>
+          <w:tcPr>
+            <w:tcW w:w="4144" w:type="dxa"/>
+            <w:noWrap/>
+          </w:tcPr>
+          <w:p>
+            <w:pPr>
+              <w:cnfStyle w:val="000000100000" w:firstRow="0" w:lastRow="0" w:firstColumn="0" w:lastColumn="0" w:oddVBand="0" w:evenVBand="0" w:oddHBand="1" w:evenHBand="0" w:firstRowFirstColumn="0" w:firstRowLastColumn="0" w:lastRowFirstColumn="0" w:lastRowLastColumn="0"/>
               <w:rPr>
                 <w:rFonts w:ascii="Times New Roman" w:eastAsia="Times New Roman" w:hAnsi="Times New Roman" w:cs="Times New Roman"/>
                 <w:sz w:val="20"/>

</xml_diff>